<commit_message>
Minor updates to outline.
</commit_message>
<xml_diff>
--- a/Outline/MiCM - Intro To Python Workshop Outline.docx
+++ b/Outline/MiCM - Intro To Python Workshop Outline.docx
@@ -741,6 +741,49 @@
       <w:pPr>
         <w:pStyle w:val="ListParagraph"/>
         <w:numPr>
+          <w:ilvl w:val="2"/>
+          <w:numId w:val="2"/>
+        </w:numPr>
+        <w:spacing w:before="240" w:line="360" w:lineRule="auto"/>
+        <w:rPr>
+          <w:rFonts w:eastAsia="Calibri"/>
+          <w:lang w:val="en-US"/>
+        </w:rPr>
+      </w:pPr>
+      <w:r>
+        <w:rPr>
+          <w:rFonts w:eastAsia="Calibri"/>
+          <w:lang w:val="en-US"/>
+        </w:rPr>
+        <w:t>Into the Python-verse!</w:t>
+      </w:r>
+    </w:p>
+    <w:p>
+      <w:pPr>
+        <w:pStyle w:val="ListParagraph"/>
+        <w:numPr>
+          <w:ilvl w:val="2"/>
+          <w:numId w:val="2"/>
+        </w:numPr>
+        <w:spacing w:before="240" w:line="360" w:lineRule="auto"/>
+        <w:rPr>
+          <w:rFonts w:eastAsia="Calibri"/>
+          <w:lang w:val="en-US"/>
+        </w:rPr>
+      </w:pPr>
+      <w:r>
+        <w:rPr>
+          <w:rFonts w:eastAsia="Calibri"/>
+          <w:lang w:val="en-US"/>
+        </w:rPr>
+        <w:lastRenderedPageBreak/>
+        <w:t>Python Tools</w:t>
+      </w:r>
+    </w:p>
+    <w:p>
+      <w:pPr>
+        <w:pStyle w:val="ListParagraph"/>
+        <w:numPr>
           <w:ilvl w:val="1"/>
           <w:numId w:val="2"/>
         </w:numPr>
@@ -776,7 +819,6 @@
           <w:rFonts w:eastAsia="Calibri"/>
           <w:lang w:val="en-US"/>
         </w:rPr>
-        <w:lastRenderedPageBreak/>
         <w:t>Variable names</w:t>
       </w:r>
     </w:p>
@@ -953,27 +995,6 @@
         <w:pStyle w:val="ListParagraph"/>
         <w:numPr>
           <w:ilvl w:val="1"/>
-          <w:numId w:val="2"/>
-        </w:numPr>
-        <w:spacing w:before="240" w:line="360" w:lineRule="auto"/>
-        <w:rPr>
-          <w:rFonts w:eastAsia="Calibri"/>
-          <w:lang w:val="en-US"/>
-        </w:rPr>
-      </w:pPr>
-      <w:r>
-        <w:rPr>
-          <w:rFonts w:eastAsia="Calibri"/>
-          <w:lang w:val="en-US"/>
-        </w:rPr>
-        <w:t>Exercise: Temperature conversion</w:t>
-      </w:r>
-    </w:p>
-    <w:p>
-      <w:pPr>
-        <w:pStyle w:val="ListParagraph"/>
-        <w:numPr>
-          <w:ilvl w:val="0"/>
           <w:numId w:val="2"/>
         </w:numPr>
         <w:spacing w:before="240" w:line="360" w:lineRule="auto"/>
@@ -989,280 +1010,14 @@
           <w:bCs/>
           <w:lang w:val="en-US"/>
         </w:rPr>
-        <w:t>Module 2 – Collections (1 hour)</w:t>
-      </w:r>
-    </w:p>
-    <w:p>
-      <w:pPr>
-        <w:pStyle w:val="ListParagraph"/>
-        <w:numPr>
-          <w:ilvl w:val="1"/>
-          <w:numId w:val="2"/>
-        </w:numPr>
-        <w:spacing w:before="240" w:line="360" w:lineRule="auto"/>
-        <w:rPr>
-          <w:rFonts w:eastAsia="Calibri"/>
-          <w:lang w:val="en-US"/>
-        </w:rPr>
-      </w:pPr>
-      <w:r>
-        <w:rPr>
-          <w:rFonts w:eastAsia="Calibri"/>
-          <w:lang w:val="en-US"/>
-        </w:rPr>
-        <w:t>Lists and List Methods</w:t>
-      </w:r>
-    </w:p>
-    <w:p>
-      <w:pPr>
-        <w:pStyle w:val="ListParagraph"/>
-        <w:numPr>
-          <w:ilvl w:val="2"/>
-          <w:numId w:val="2"/>
-        </w:numPr>
-        <w:spacing w:before="240" w:line="360" w:lineRule="auto"/>
-        <w:rPr>
-          <w:rFonts w:eastAsia="Calibri"/>
-          <w:lang w:val="en-US"/>
-        </w:rPr>
-      </w:pPr>
-      <w:r>
-        <w:rPr>
-          <w:rFonts w:eastAsia="Calibri"/>
-          <w:lang w:val="en-US"/>
-        </w:rPr>
-        <w:t>Length of a list</w:t>
-      </w:r>
-    </w:p>
-    <w:p>
-      <w:pPr>
-        <w:pStyle w:val="ListParagraph"/>
-        <w:numPr>
-          <w:ilvl w:val="2"/>
-          <w:numId w:val="2"/>
-        </w:numPr>
-        <w:spacing w:before="240" w:line="360" w:lineRule="auto"/>
-        <w:rPr>
-          <w:rFonts w:eastAsia="Calibri"/>
-          <w:lang w:val="en-US"/>
-        </w:rPr>
-      </w:pPr>
-      <w:r>
-        <w:rPr>
-          <w:rFonts w:eastAsia="Calibri"/>
-          <w:lang w:val="en-US"/>
-        </w:rPr>
-        <w:t>List slicing</w:t>
-      </w:r>
-    </w:p>
-    <w:p>
-      <w:pPr>
-        <w:pStyle w:val="ListParagraph"/>
-        <w:numPr>
-          <w:ilvl w:val="2"/>
-          <w:numId w:val="2"/>
-        </w:numPr>
-        <w:spacing w:before="240" w:line="360" w:lineRule="auto"/>
-        <w:rPr>
-          <w:rFonts w:eastAsia="Calibri"/>
-          <w:lang w:val="en-US"/>
-        </w:rPr>
-      </w:pPr>
-      <w:r>
-        <w:rPr>
-          <w:rFonts w:eastAsia="Calibri"/>
-          <w:lang w:val="en-US"/>
-        </w:rPr>
-        <w:t>Adding elements</w:t>
-      </w:r>
-    </w:p>
-    <w:p>
-      <w:pPr>
-        <w:pStyle w:val="ListParagraph"/>
-        <w:numPr>
-          <w:ilvl w:val="2"/>
-          <w:numId w:val="2"/>
-        </w:numPr>
-        <w:spacing w:before="240" w:line="360" w:lineRule="auto"/>
-        <w:rPr>
-          <w:rFonts w:eastAsia="Calibri"/>
-          <w:lang w:val="en-US"/>
-        </w:rPr>
-      </w:pPr>
-      <w:r>
-        <w:rPr>
-          <w:rFonts w:eastAsia="Calibri"/>
-          <w:lang w:val="en-US"/>
-        </w:rPr>
-        <w:t>Removing elements</w:t>
-      </w:r>
-    </w:p>
-    <w:p>
-      <w:pPr>
-        <w:pStyle w:val="ListParagraph"/>
-        <w:numPr>
-          <w:ilvl w:val="2"/>
-          <w:numId w:val="2"/>
-        </w:numPr>
-        <w:spacing w:before="240" w:line="360" w:lineRule="auto"/>
-        <w:rPr>
-          <w:rFonts w:eastAsia="Calibri"/>
-          <w:lang w:val="en-US"/>
-        </w:rPr>
-      </w:pPr>
-      <w:r>
-        <w:rPr>
-          <w:rFonts w:eastAsia="Calibri"/>
-          <w:lang w:val="en-US"/>
-        </w:rPr>
-        <w:t>Other useful list methods</w:t>
-      </w:r>
-    </w:p>
-    <w:p>
-      <w:pPr>
-        <w:pStyle w:val="ListParagraph"/>
-        <w:numPr>
-          <w:ilvl w:val="1"/>
-          <w:numId w:val="2"/>
-        </w:numPr>
-        <w:spacing w:before="240" w:line="360" w:lineRule="auto"/>
-        <w:rPr>
-          <w:rFonts w:eastAsia="Calibri"/>
-          <w:lang w:val="en-US"/>
-        </w:rPr>
-      </w:pPr>
-      <w:r>
-        <w:rPr>
-          <w:rFonts w:eastAsia="Calibri"/>
-          <w:lang w:val="en-US"/>
-        </w:rPr>
-        <w:t>Tuples</w:t>
-      </w:r>
-    </w:p>
-    <w:p>
-      <w:pPr>
-        <w:pStyle w:val="ListParagraph"/>
-        <w:numPr>
-          <w:ilvl w:val="2"/>
-          <w:numId w:val="2"/>
-        </w:numPr>
-        <w:spacing w:before="240" w:line="360" w:lineRule="auto"/>
-        <w:rPr>
-          <w:rFonts w:eastAsia="Calibri"/>
-          <w:lang w:val="en-US"/>
-        </w:rPr>
-      </w:pPr>
-      <w:r>
-        <w:rPr>
-          <w:rFonts w:eastAsia="Calibri"/>
-          <w:lang w:val="en-US"/>
-        </w:rPr>
-        <w:t>Tuple unpacking</w:t>
-      </w:r>
-    </w:p>
-    <w:p>
-      <w:pPr>
-        <w:pStyle w:val="ListParagraph"/>
-        <w:numPr>
-          <w:ilvl w:val="1"/>
-          <w:numId w:val="2"/>
-        </w:numPr>
-        <w:spacing w:before="240" w:line="360" w:lineRule="auto"/>
-        <w:rPr>
-          <w:rFonts w:eastAsia="Calibri"/>
-          <w:lang w:val="en-US"/>
-        </w:rPr>
-      </w:pPr>
-      <w:r>
-        <w:rPr>
-          <w:rFonts w:eastAsia="Calibri"/>
-          <w:lang w:val="en-US"/>
-        </w:rPr>
-        <w:t>Dictionaries</w:t>
-      </w:r>
-    </w:p>
-    <w:p>
-      <w:pPr>
-        <w:pStyle w:val="ListParagraph"/>
-        <w:numPr>
-          <w:ilvl w:val="2"/>
-          <w:numId w:val="2"/>
-        </w:numPr>
-        <w:spacing w:before="240" w:line="360" w:lineRule="auto"/>
-        <w:rPr>
-          <w:rFonts w:eastAsia="Calibri"/>
-          <w:lang w:val="en-US"/>
-        </w:rPr>
-      </w:pPr>
-      <w:r>
-        <w:rPr>
-          <w:rFonts w:eastAsia="Calibri"/>
-          <w:lang w:val="en-US"/>
-        </w:rPr>
-        <w:t>Retrieving elements</w:t>
-      </w:r>
-    </w:p>
-    <w:p>
-      <w:pPr>
-        <w:pStyle w:val="ListParagraph"/>
-        <w:numPr>
-          <w:ilvl w:val="2"/>
-          <w:numId w:val="2"/>
-        </w:numPr>
-        <w:spacing w:before="240" w:line="360" w:lineRule="auto"/>
-        <w:rPr>
-          <w:rFonts w:eastAsia="Calibri"/>
-          <w:lang w:val="en-US"/>
-        </w:rPr>
-      </w:pPr>
-      <w:r>
-        <w:rPr>
-          <w:rFonts w:eastAsia="Calibri"/>
-          <w:lang w:val="en-US"/>
-        </w:rPr>
-        <w:t>Adding and modifying elements</w:t>
-      </w:r>
-    </w:p>
-    <w:p>
-      <w:pPr>
-        <w:pStyle w:val="ListParagraph"/>
-        <w:numPr>
-          <w:ilvl w:val="2"/>
-          <w:numId w:val="2"/>
-        </w:numPr>
-        <w:spacing w:before="240" w:line="360" w:lineRule="auto"/>
-        <w:rPr>
-          <w:rFonts w:eastAsia="Calibri"/>
-          <w:lang w:val="en-US"/>
-        </w:rPr>
-      </w:pPr>
-      <w:r>
-        <w:rPr>
-          <w:rFonts w:eastAsia="Calibri"/>
-          <w:lang w:val="en-US"/>
-        </w:rPr>
-        <w:t>Removing elements</w:t>
-      </w:r>
-    </w:p>
-    <w:p>
-      <w:pPr>
-        <w:pStyle w:val="ListParagraph"/>
-        <w:numPr>
-          <w:ilvl w:val="1"/>
-          <w:numId w:val="2"/>
-        </w:numPr>
-        <w:spacing w:before="240" w:line="360" w:lineRule="auto"/>
-        <w:rPr>
-          <w:rFonts w:eastAsia="Calibri"/>
-          <w:lang w:val="en-US"/>
-        </w:rPr>
-      </w:pPr>
-      <w:r>
-        <w:rPr>
-          <w:rFonts w:eastAsia="Calibri"/>
-          <w:lang w:val="en-US"/>
-        </w:rPr>
-        <w:t>Exercise: Working with collections</w:t>
+        <w:t>Exercises:</w:t>
+      </w:r>
+      <w:r>
+        <w:rPr>
+          <w:rFonts w:eastAsia="Calibri"/>
+          <w:lang w:val="en-US"/>
+        </w:rPr>
+        <w:t xml:space="preserve"> Temperature conversion and DNA GC content</w:t>
       </w:r>
     </w:p>
     <w:p>
@@ -1285,7 +1040,7 @@
           <w:bCs/>
           <w:lang w:val="en-US"/>
         </w:rPr>
-        <w:t>Module 3 - Intro to Control Flow and Loops (40 minutes)</w:t>
+        <w:t>Module 2 – Collections (1 hour)</w:t>
       </w:r>
     </w:p>
     <w:p>
@@ -1306,7 +1061,112 @@
           <w:rFonts w:eastAsia="Calibri"/>
           <w:lang w:val="en-US"/>
         </w:rPr>
-        <w:t>Control Flow: the if statement</w:t>
+        <w:t>Lists and List Methods</w:t>
+      </w:r>
+    </w:p>
+    <w:p>
+      <w:pPr>
+        <w:pStyle w:val="ListParagraph"/>
+        <w:numPr>
+          <w:ilvl w:val="2"/>
+          <w:numId w:val="2"/>
+        </w:numPr>
+        <w:spacing w:before="240" w:line="360" w:lineRule="auto"/>
+        <w:rPr>
+          <w:rFonts w:eastAsia="Calibri"/>
+          <w:lang w:val="en-US"/>
+        </w:rPr>
+      </w:pPr>
+      <w:r>
+        <w:rPr>
+          <w:rFonts w:eastAsia="Calibri"/>
+          <w:lang w:val="en-US"/>
+        </w:rPr>
+        <w:t>Length of a list</w:t>
+      </w:r>
+    </w:p>
+    <w:p>
+      <w:pPr>
+        <w:pStyle w:val="ListParagraph"/>
+        <w:numPr>
+          <w:ilvl w:val="2"/>
+          <w:numId w:val="2"/>
+        </w:numPr>
+        <w:spacing w:before="240" w:line="360" w:lineRule="auto"/>
+        <w:rPr>
+          <w:rFonts w:eastAsia="Calibri"/>
+          <w:lang w:val="en-US"/>
+        </w:rPr>
+      </w:pPr>
+      <w:r>
+        <w:rPr>
+          <w:rFonts w:eastAsia="Calibri"/>
+          <w:lang w:val="en-US"/>
+        </w:rPr>
+        <w:t>List slicing</w:t>
+      </w:r>
+    </w:p>
+    <w:p>
+      <w:pPr>
+        <w:pStyle w:val="ListParagraph"/>
+        <w:numPr>
+          <w:ilvl w:val="2"/>
+          <w:numId w:val="2"/>
+        </w:numPr>
+        <w:spacing w:before="240" w:line="360" w:lineRule="auto"/>
+        <w:rPr>
+          <w:rFonts w:eastAsia="Calibri"/>
+          <w:lang w:val="en-US"/>
+        </w:rPr>
+      </w:pPr>
+      <w:r>
+        <w:rPr>
+          <w:rFonts w:eastAsia="Calibri"/>
+          <w:lang w:val="en-US"/>
+        </w:rPr>
+        <w:t>Adding elements</w:t>
+      </w:r>
+    </w:p>
+    <w:p>
+      <w:pPr>
+        <w:pStyle w:val="ListParagraph"/>
+        <w:numPr>
+          <w:ilvl w:val="2"/>
+          <w:numId w:val="2"/>
+        </w:numPr>
+        <w:spacing w:before="240" w:line="360" w:lineRule="auto"/>
+        <w:rPr>
+          <w:rFonts w:eastAsia="Calibri"/>
+          <w:lang w:val="en-US"/>
+        </w:rPr>
+      </w:pPr>
+      <w:r>
+        <w:rPr>
+          <w:rFonts w:eastAsia="Calibri"/>
+          <w:lang w:val="en-US"/>
+        </w:rPr>
+        <w:t>Removing elements</w:t>
+      </w:r>
+    </w:p>
+    <w:p>
+      <w:pPr>
+        <w:pStyle w:val="ListParagraph"/>
+        <w:numPr>
+          <w:ilvl w:val="2"/>
+          <w:numId w:val="2"/>
+        </w:numPr>
+        <w:spacing w:before="240" w:line="360" w:lineRule="auto"/>
+        <w:rPr>
+          <w:rFonts w:eastAsia="Calibri"/>
+          <w:lang w:val="en-US"/>
+        </w:rPr>
+      </w:pPr>
+      <w:r>
+        <w:rPr>
+          <w:rFonts w:eastAsia="Calibri"/>
+          <w:lang w:val="en-US"/>
+        </w:rPr>
+        <w:t>Other useful list methods</w:t>
       </w:r>
     </w:p>
     <w:p>
@@ -1327,7 +1187,7 @@
           <w:rFonts w:eastAsia="Calibri"/>
           <w:lang w:val="en-US"/>
         </w:rPr>
-        <w:t>Loops</w:t>
+        <w:t>Tuples</w:t>
       </w:r>
     </w:p>
     <w:p>
@@ -1348,7 +1208,28 @@
           <w:rFonts w:eastAsia="Calibri"/>
           <w:lang w:val="en-US"/>
         </w:rPr>
-        <w:t>while loops</w:t>
+        <w:t>Tuple unpacking</w:t>
+      </w:r>
+    </w:p>
+    <w:p>
+      <w:pPr>
+        <w:pStyle w:val="ListParagraph"/>
+        <w:numPr>
+          <w:ilvl w:val="1"/>
+          <w:numId w:val="2"/>
+        </w:numPr>
+        <w:spacing w:before="240" w:line="360" w:lineRule="auto"/>
+        <w:rPr>
+          <w:rFonts w:eastAsia="Calibri"/>
+          <w:lang w:val="en-US"/>
+        </w:rPr>
+      </w:pPr>
+      <w:r>
+        <w:rPr>
+          <w:rFonts w:eastAsia="Calibri"/>
+          <w:lang w:val="en-US"/>
+        </w:rPr>
+        <w:t>Dictionaries</w:t>
       </w:r>
     </w:p>
     <w:p>
@@ -1369,7 +1250,7 @@
           <w:rFonts w:eastAsia="Calibri"/>
           <w:lang w:val="en-US"/>
         </w:rPr>
-        <w:t>Iteration with for loops</w:t>
+        <w:t>Retrieving elements</w:t>
       </w:r>
     </w:p>
     <w:p>
@@ -1390,7 +1271,28 @@
           <w:rFonts w:eastAsia="Calibri"/>
           <w:lang w:val="en-US"/>
         </w:rPr>
-        <w:t>Interrupting loops</w:t>
+        <w:t>Adding and modifying elements</w:t>
+      </w:r>
+    </w:p>
+    <w:p>
+      <w:pPr>
+        <w:pStyle w:val="ListParagraph"/>
+        <w:numPr>
+          <w:ilvl w:val="2"/>
+          <w:numId w:val="2"/>
+        </w:numPr>
+        <w:spacing w:before="240" w:line="360" w:lineRule="auto"/>
+        <w:rPr>
+          <w:rFonts w:eastAsia="Calibri"/>
+          <w:lang w:val="en-US"/>
+        </w:rPr>
+      </w:pPr>
+      <w:r>
+        <w:rPr>
+          <w:rFonts w:eastAsia="Calibri"/>
+          <w:lang w:val="en-US"/>
+        </w:rPr>
+        <w:t>Removing elements</w:t>
       </w:r>
     </w:p>
     <w:p>
@@ -1398,27 +1300,6 @@
         <w:pStyle w:val="ListParagraph"/>
         <w:numPr>
           <w:ilvl w:val="1"/>
-          <w:numId w:val="2"/>
-        </w:numPr>
-        <w:spacing w:before="240" w:line="360" w:lineRule="auto"/>
-        <w:rPr>
-          <w:rFonts w:eastAsia="Calibri"/>
-          <w:lang w:val="en-US"/>
-        </w:rPr>
-      </w:pPr>
-      <w:r>
-        <w:rPr>
-          <w:rFonts w:eastAsia="Calibri"/>
-          <w:lang w:val="en-US"/>
-        </w:rPr>
-        <w:t>Exercise: Numbers and Loops for Unit Conversion</w:t>
-      </w:r>
-    </w:p>
-    <w:p>
-      <w:pPr>
-        <w:pStyle w:val="ListParagraph"/>
-        <w:numPr>
-          <w:ilvl w:val="0"/>
           <w:numId w:val="2"/>
         </w:numPr>
         <w:spacing w:before="240" w:line="360" w:lineRule="auto"/>
@@ -1434,204 +1315,21 @@
           <w:bCs/>
           <w:lang w:val="en-US"/>
         </w:rPr>
-        <w:t>Module 4 – Introduction to Functions (30 minutes)</w:t>
-      </w:r>
-    </w:p>
-    <w:p>
-      <w:pPr>
-        <w:pStyle w:val="ListParagraph"/>
-        <w:numPr>
-          <w:ilvl w:val="1"/>
-          <w:numId w:val="2"/>
-        </w:numPr>
-        <w:spacing w:before="240" w:line="360" w:lineRule="auto"/>
-        <w:rPr>
-          <w:rFonts w:eastAsia="Calibri"/>
-          <w:lang w:val="en-US"/>
-        </w:rPr>
-      </w:pPr>
-      <w:r>
-        <w:rPr>
-          <w:rFonts w:eastAsia="Calibri"/>
-          <w:lang w:val="en-US"/>
-        </w:rPr>
-        <w:t>Function Overview</w:t>
-      </w:r>
-    </w:p>
-    <w:p>
-      <w:pPr>
-        <w:pStyle w:val="ListParagraph"/>
-        <w:numPr>
-          <w:ilvl w:val="2"/>
-          <w:numId w:val="2"/>
-        </w:numPr>
-        <w:spacing w:before="240" w:line="360" w:lineRule="auto"/>
-        <w:rPr>
-          <w:rFonts w:eastAsia="Calibri"/>
-          <w:lang w:val="en-US"/>
-        </w:rPr>
-      </w:pPr>
-      <w:r>
-        <w:rPr>
-          <w:rFonts w:eastAsia="Calibri"/>
-          <w:lang w:val="en-US"/>
-        </w:rPr>
-        <w:t>What is a function?</w:t>
-      </w:r>
-    </w:p>
-    <w:p>
-      <w:pPr>
-        <w:pStyle w:val="ListParagraph"/>
-        <w:numPr>
-          <w:ilvl w:val="2"/>
-          <w:numId w:val="2"/>
-        </w:numPr>
-        <w:spacing w:before="240" w:line="360" w:lineRule="auto"/>
-        <w:rPr>
-          <w:rFonts w:eastAsia="Calibri"/>
-          <w:lang w:val="en-US"/>
-        </w:rPr>
-      </w:pPr>
-      <w:r>
-        <w:rPr>
-          <w:rFonts w:eastAsia="Calibri"/>
-          <w:lang w:val="en-US"/>
-        </w:rPr>
-        <w:t>Calling built-in functions</w:t>
-      </w:r>
-    </w:p>
-    <w:p>
-      <w:pPr>
-        <w:pStyle w:val="ListParagraph"/>
-        <w:numPr>
-          <w:ilvl w:val="1"/>
-          <w:numId w:val="2"/>
-        </w:numPr>
-        <w:spacing w:before="240" w:line="360" w:lineRule="auto"/>
-        <w:rPr>
-          <w:rFonts w:eastAsia="Calibri"/>
-          <w:lang w:val="en-US"/>
-        </w:rPr>
-      </w:pPr>
-      <w:r>
-        <w:rPr>
-          <w:rFonts w:eastAsia="Calibri"/>
-          <w:lang w:val="en-US"/>
-        </w:rPr>
-        <w:t>Writing Custom Functions</w:t>
-      </w:r>
-    </w:p>
-    <w:p>
-      <w:pPr>
-        <w:pStyle w:val="ListParagraph"/>
-        <w:numPr>
-          <w:ilvl w:val="2"/>
-          <w:numId w:val="2"/>
-        </w:numPr>
-        <w:spacing w:before="240" w:line="360" w:lineRule="auto"/>
-        <w:rPr>
-          <w:rFonts w:eastAsia="Calibri"/>
-          <w:lang w:val="en-US"/>
-        </w:rPr>
-      </w:pPr>
-      <w:r>
-        <w:rPr>
-          <w:rFonts w:eastAsia="Calibri"/>
-          <w:lang w:val="en-US"/>
-        </w:rPr>
-        <w:t>Function definition</w:t>
-      </w:r>
-    </w:p>
-    <w:p>
-      <w:pPr>
-        <w:pStyle w:val="ListParagraph"/>
-        <w:numPr>
-          <w:ilvl w:val="2"/>
-          <w:numId w:val="2"/>
-        </w:numPr>
-        <w:spacing w:before="240" w:line="360" w:lineRule="auto"/>
-        <w:rPr>
-          <w:rFonts w:eastAsia="Calibri"/>
-          <w:lang w:val="en-US"/>
-        </w:rPr>
-      </w:pPr>
-      <w:r>
-        <w:rPr>
-          <w:rFonts w:eastAsia="Calibri"/>
-          <w:lang w:val="en-US"/>
-        </w:rPr>
-        <w:lastRenderedPageBreak/>
-        <w:t>Function parameters</w:t>
-      </w:r>
-    </w:p>
-    <w:p>
-      <w:pPr>
-        <w:pStyle w:val="ListParagraph"/>
-        <w:numPr>
-          <w:ilvl w:val="2"/>
-          <w:numId w:val="2"/>
-        </w:numPr>
-        <w:spacing w:before="240" w:line="360" w:lineRule="auto"/>
-        <w:rPr>
-          <w:rFonts w:eastAsia="Calibri"/>
-          <w:lang w:val="en-US"/>
-        </w:rPr>
-      </w:pPr>
-      <w:r>
-        <w:rPr>
-          <w:rFonts w:eastAsia="Calibri"/>
-          <w:lang w:val="en-US"/>
-        </w:rPr>
-        <w:t>Function Return values</w:t>
-      </w:r>
-    </w:p>
-    <w:p>
-      <w:pPr>
-        <w:pStyle w:val="ListParagraph"/>
-        <w:numPr>
-          <w:ilvl w:val="1"/>
-          <w:numId w:val="2"/>
-        </w:numPr>
-        <w:spacing w:before="240" w:line="360" w:lineRule="auto"/>
-        <w:rPr>
-          <w:rFonts w:eastAsia="Calibri"/>
-          <w:lang w:val="en-US"/>
-        </w:rPr>
-      </w:pPr>
-      <w:r>
-        <w:rPr>
-          <w:rFonts w:eastAsia="Calibri"/>
-          <w:lang w:val="en-US"/>
-        </w:rPr>
-        <w:t>Documenting Functions</w:t>
-      </w:r>
-    </w:p>
-    <w:p>
-      <w:pPr>
-        <w:pStyle w:val="ListParagraph"/>
-        <w:numPr>
-          <w:ilvl w:val="2"/>
-          <w:numId w:val="2"/>
-        </w:numPr>
-        <w:spacing w:before="240" w:line="360" w:lineRule="auto"/>
-        <w:rPr>
-          <w:rFonts w:eastAsia="Calibri"/>
-          <w:lang w:val="en-US"/>
-        </w:rPr>
-      </w:pPr>
-      <w:r>
-        <w:rPr>
-          <w:rFonts w:eastAsia="Calibri"/>
-          <w:lang w:val="en-US"/>
-        </w:rPr>
-        <w:t>Defining function docstrings</w:t>
-      </w:r>
-    </w:p>
-    <w:p>
-      <w:pPr>
-        <w:pStyle w:val="ListParagraph"/>
-        <w:numPr>
-          <w:ilvl w:val="1"/>
+        <w:t>Exercises:</w:t>
+      </w:r>
+      <w:r>
+        <w:rPr>
+          <w:rFonts w:eastAsia="Calibri"/>
+          <w:lang w:val="en-US"/>
+        </w:rPr>
+        <w:t xml:space="preserve"> Working with collections</w:t>
+      </w:r>
+    </w:p>
+    <w:p>
+      <w:pPr>
+        <w:pStyle w:val="ListParagraph"/>
+        <w:numPr>
+          <w:ilvl w:val="0"/>
           <w:numId w:val="2"/>
         </w:numPr>
         <w:spacing w:before="240" w:line="360" w:lineRule="auto"/>
@@ -1647,21 +1345,119 @@
           <w:bCs/>
           <w:lang w:val="en-US"/>
         </w:rPr>
-        <w:t>Exercise:</w:t>
-      </w:r>
-      <w:r>
-        <w:rPr>
-          <w:rFonts w:eastAsia="Calibri"/>
-          <w:lang w:val="en-US"/>
-        </w:rPr>
-        <w:t xml:space="preserve"> Writing functions for biological sequences.</w:t>
-      </w:r>
-    </w:p>
-    <w:p>
-      <w:pPr>
-        <w:pStyle w:val="ListParagraph"/>
-        <w:numPr>
-          <w:ilvl w:val="0"/>
+        <w:t>Module 3 - Intro to Control Flow and Loops (40 minutes)</w:t>
+      </w:r>
+    </w:p>
+    <w:p>
+      <w:pPr>
+        <w:pStyle w:val="ListParagraph"/>
+        <w:numPr>
+          <w:ilvl w:val="1"/>
+          <w:numId w:val="2"/>
+        </w:numPr>
+        <w:spacing w:before="240" w:line="360" w:lineRule="auto"/>
+        <w:rPr>
+          <w:rFonts w:eastAsia="Calibri"/>
+          <w:lang w:val="en-US"/>
+        </w:rPr>
+      </w:pPr>
+      <w:r>
+        <w:rPr>
+          <w:rFonts w:eastAsia="Calibri"/>
+          <w:lang w:val="en-US"/>
+        </w:rPr>
+        <w:t>Control Flow: the if statement</w:t>
+      </w:r>
+    </w:p>
+    <w:p>
+      <w:pPr>
+        <w:pStyle w:val="ListParagraph"/>
+        <w:numPr>
+          <w:ilvl w:val="1"/>
+          <w:numId w:val="2"/>
+        </w:numPr>
+        <w:spacing w:before="240" w:line="360" w:lineRule="auto"/>
+        <w:rPr>
+          <w:rFonts w:eastAsia="Calibri"/>
+          <w:lang w:val="en-US"/>
+        </w:rPr>
+      </w:pPr>
+      <w:r>
+        <w:rPr>
+          <w:rFonts w:eastAsia="Calibri"/>
+          <w:lang w:val="en-US"/>
+        </w:rPr>
+        <w:t>Loops</w:t>
+      </w:r>
+    </w:p>
+    <w:p>
+      <w:pPr>
+        <w:pStyle w:val="ListParagraph"/>
+        <w:numPr>
+          <w:ilvl w:val="2"/>
+          <w:numId w:val="2"/>
+        </w:numPr>
+        <w:spacing w:before="240" w:line="360" w:lineRule="auto"/>
+        <w:rPr>
+          <w:rFonts w:eastAsia="Calibri"/>
+          <w:lang w:val="en-US"/>
+        </w:rPr>
+      </w:pPr>
+      <w:r>
+        <w:rPr>
+          <w:rFonts w:eastAsia="Calibri"/>
+          <w:lang w:val="en-US"/>
+        </w:rPr>
+        <w:t>while loops</w:t>
+      </w:r>
+    </w:p>
+    <w:p>
+      <w:pPr>
+        <w:pStyle w:val="ListParagraph"/>
+        <w:numPr>
+          <w:ilvl w:val="2"/>
+          <w:numId w:val="2"/>
+        </w:numPr>
+        <w:spacing w:before="240" w:line="360" w:lineRule="auto"/>
+        <w:rPr>
+          <w:rFonts w:eastAsia="Calibri"/>
+          <w:lang w:val="en-US"/>
+        </w:rPr>
+      </w:pPr>
+      <w:r>
+        <w:rPr>
+          <w:rFonts w:eastAsia="Calibri"/>
+          <w:lang w:val="en-US"/>
+        </w:rPr>
+        <w:t>Iteration with for loops</w:t>
+      </w:r>
+    </w:p>
+    <w:p>
+      <w:pPr>
+        <w:pStyle w:val="ListParagraph"/>
+        <w:numPr>
+          <w:ilvl w:val="2"/>
+          <w:numId w:val="2"/>
+        </w:numPr>
+        <w:spacing w:before="240" w:line="360" w:lineRule="auto"/>
+        <w:rPr>
+          <w:rFonts w:eastAsia="Calibri"/>
+          <w:lang w:val="en-US"/>
+        </w:rPr>
+      </w:pPr>
+      <w:r>
+        <w:rPr>
+          <w:rFonts w:eastAsia="Calibri"/>
+          <w:lang w:val="en-US"/>
+        </w:rPr>
+        <w:t>Interrupting loops</w:t>
+      </w:r>
+    </w:p>
+    <w:p>
+      <w:pPr>
+        <w:pStyle w:val="ListParagraph"/>
+        <w:numPr>
+          <w:ilvl w:val="1"/>
           <w:numId w:val="2"/>
         </w:numPr>
         <w:spacing w:before="240" w:line="360" w:lineRule="auto"/>
@@ -1677,8 +1473,29 @@
           <w:bCs/>
           <w:lang w:val="en-US"/>
         </w:rPr>
-        <w:t xml:space="preserve">Module </w:t>
-      </w:r>
+        <w:t>Exercises:</w:t>
+      </w:r>
+      <w:r>
+        <w:rPr>
+          <w:rFonts w:eastAsia="Calibri"/>
+          <w:lang w:val="en-US"/>
+        </w:rPr>
+        <w:t xml:space="preserve"> Working with Strings and Collections for DNA and Protein Processing</w:t>
+      </w:r>
+    </w:p>
+    <w:p>
+      <w:pPr>
+        <w:pStyle w:val="ListParagraph"/>
+        <w:numPr>
+          <w:ilvl w:val="0"/>
+          <w:numId w:val="2"/>
+        </w:numPr>
+        <w:spacing w:before="240" w:line="360" w:lineRule="auto"/>
+        <w:rPr>
+          <w:rFonts w:eastAsia="Calibri"/>
+          <w:lang w:val="en-US"/>
+        </w:rPr>
+      </w:pPr>
       <w:r>
         <w:rPr>
           <w:rFonts w:eastAsia="Calibri"/>
@@ -1686,8 +1503,233 @@
           <w:bCs/>
           <w:lang w:val="en-US"/>
         </w:rPr>
-        <w:t>5</w:t>
-      </w:r>
+        <w:t>Module 4 – Introduction to Functions (30 minutes)</w:t>
+      </w:r>
+    </w:p>
+    <w:p>
+      <w:pPr>
+        <w:pStyle w:val="ListParagraph"/>
+        <w:numPr>
+          <w:ilvl w:val="1"/>
+          <w:numId w:val="2"/>
+        </w:numPr>
+        <w:spacing w:before="240" w:line="360" w:lineRule="auto"/>
+        <w:rPr>
+          <w:rFonts w:eastAsia="Calibri"/>
+          <w:lang w:val="en-US"/>
+        </w:rPr>
+      </w:pPr>
+      <w:r>
+        <w:rPr>
+          <w:rFonts w:eastAsia="Calibri"/>
+          <w:lang w:val="en-US"/>
+        </w:rPr>
+        <w:t>Function Overview</w:t>
+      </w:r>
+    </w:p>
+    <w:p>
+      <w:pPr>
+        <w:pStyle w:val="ListParagraph"/>
+        <w:numPr>
+          <w:ilvl w:val="2"/>
+          <w:numId w:val="2"/>
+        </w:numPr>
+        <w:spacing w:before="240" w:line="360" w:lineRule="auto"/>
+        <w:rPr>
+          <w:rFonts w:eastAsia="Calibri"/>
+          <w:lang w:val="en-US"/>
+        </w:rPr>
+      </w:pPr>
+      <w:r>
+        <w:rPr>
+          <w:rFonts w:eastAsia="Calibri"/>
+          <w:lang w:val="en-US"/>
+        </w:rPr>
+        <w:t>What is a function?</w:t>
+      </w:r>
+    </w:p>
+    <w:p>
+      <w:pPr>
+        <w:pStyle w:val="ListParagraph"/>
+        <w:numPr>
+          <w:ilvl w:val="2"/>
+          <w:numId w:val="2"/>
+        </w:numPr>
+        <w:spacing w:before="240" w:line="360" w:lineRule="auto"/>
+        <w:rPr>
+          <w:rFonts w:eastAsia="Calibri"/>
+          <w:lang w:val="en-US"/>
+        </w:rPr>
+      </w:pPr>
+      <w:r>
+        <w:rPr>
+          <w:rFonts w:eastAsia="Calibri"/>
+          <w:lang w:val="en-US"/>
+        </w:rPr>
+        <w:t>Calling built-in functions</w:t>
+      </w:r>
+    </w:p>
+    <w:p>
+      <w:pPr>
+        <w:pStyle w:val="ListParagraph"/>
+        <w:numPr>
+          <w:ilvl w:val="1"/>
+          <w:numId w:val="2"/>
+        </w:numPr>
+        <w:spacing w:before="240" w:line="360" w:lineRule="auto"/>
+        <w:rPr>
+          <w:rFonts w:eastAsia="Calibri"/>
+          <w:lang w:val="en-US"/>
+        </w:rPr>
+      </w:pPr>
+      <w:r>
+        <w:rPr>
+          <w:rFonts w:eastAsia="Calibri"/>
+          <w:lang w:val="en-US"/>
+        </w:rPr>
+        <w:lastRenderedPageBreak/>
+        <w:t>Writing Custom Functions</w:t>
+      </w:r>
+    </w:p>
+    <w:p>
+      <w:pPr>
+        <w:pStyle w:val="ListParagraph"/>
+        <w:numPr>
+          <w:ilvl w:val="2"/>
+          <w:numId w:val="2"/>
+        </w:numPr>
+        <w:spacing w:before="240" w:line="360" w:lineRule="auto"/>
+        <w:rPr>
+          <w:rFonts w:eastAsia="Calibri"/>
+          <w:lang w:val="en-US"/>
+        </w:rPr>
+      </w:pPr>
+      <w:r>
+        <w:rPr>
+          <w:rFonts w:eastAsia="Calibri"/>
+          <w:lang w:val="en-US"/>
+        </w:rPr>
+        <w:t>Function definition</w:t>
+      </w:r>
+    </w:p>
+    <w:p>
+      <w:pPr>
+        <w:pStyle w:val="ListParagraph"/>
+        <w:numPr>
+          <w:ilvl w:val="2"/>
+          <w:numId w:val="2"/>
+        </w:numPr>
+        <w:spacing w:before="240" w:line="360" w:lineRule="auto"/>
+        <w:rPr>
+          <w:rFonts w:eastAsia="Calibri"/>
+          <w:lang w:val="en-US"/>
+        </w:rPr>
+      </w:pPr>
+      <w:r>
+        <w:rPr>
+          <w:rFonts w:eastAsia="Calibri"/>
+          <w:lang w:val="en-US"/>
+        </w:rPr>
+        <w:t>Function parameters</w:t>
+      </w:r>
+    </w:p>
+    <w:p>
+      <w:pPr>
+        <w:pStyle w:val="ListParagraph"/>
+        <w:numPr>
+          <w:ilvl w:val="2"/>
+          <w:numId w:val="2"/>
+        </w:numPr>
+        <w:spacing w:before="240" w:line="360" w:lineRule="auto"/>
+        <w:rPr>
+          <w:rFonts w:eastAsia="Calibri"/>
+          <w:lang w:val="en-US"/>
+        </w:rPr>
+      </w:pPr>
+      <w:r>
+        <w:rPr>
+          <w:rFonts w:eastAsia="Calibri"/>
+          <w:lang w:val="en-US"/>
+        </w:rPr>
+        <w:t>Function Return values</w:t>
+      </w:r>
+    </w:p>
+    <w:p>
+      <w:pPr>
+        <w:pStyle w:val="ListParagraph"/>
+        <w:numPr>
+          <w:ilvl w:val="1"/>
+          <w:numId w:val="2"/>
+        </w:numPr>
+        <w:spacing w:before="240" w:line="360" w:lineRule="auto"/>
+        <w:rPr>
+          <w:rFonts w:eastAsia="Calibri"/>
+          <w:lang w:val="en-US"/>
+        </w:rPr>
+      </w:pPr>
+      <w:r>
+        <w:rPr>
+          <w:rFonts w:eastAsia="Calibri"/>
+          <w:lang w:val="en-US"/>
+        </w:rPr>
+        <w:t>Documenting Functions</w:t>
+      </w:r>
+    </w:p>
+    <w:p>
+      <w:pPr>
+        <w:pStyle w:val="ListParagraph"/>
+        <w:numPr>
+          <w:ilvl w:val="2"/>
+          <w:numId w:val="2"/>
+        </w:numPr>
+        <w:spacing w:before="240" w:line="360" w:lineRule="auto"/>
+        <w:rPr>
+          <w:rFonts w:eastAsia="Calibri"/>
+          <w:lang w:val="en-US"/>
+        </w:rPr>
+      </w:pPr>
+      <w:r>
+        <w:rPr>
+          <w:rFonts w:eastAsia="Calibri"/>
+          <w:lang w:val="en-US"/>
+        </w:rPr>
+        <w:t>Defining function docstrings</w:t>
+      </w:r>
+    </w:p>
+    <w:p>
+      <w:pPr>
+        <w:pStyle w:val="ListParagraph"/>
+        <w:numPr>
+          <w:ilvl w:val="1"/>
+          <w:numId w:val="2"/>
+        </w:numPr>
+        <w:spacing w:before="240" w:line="360" w:lineRule="auto"/>
+        <w:rPr>
+          <w:rFonts w:eastAsia="Calibri"/>
+          <w:lang w:val="en-US"/>
+        </w:rPr>
+      </w:pPr>
+      <w:r>
+        <w:rPr>
+          <w:rFonts w:eastAsia="Calibri"/>
+          <w:lang w:val="en-US"/>
+        </w:rPr>
+        <w:t>To script, or not to script?</w:t>
+      </w:r>
+    </w:p>
+    <w:p>
+      <w:pPr>
+        <w:pStyle w:val="ListParagraph"/>
+        <w:numPr>
+          <w:ilvl w:val="1"/>
+          <w:numId w:val="2"/>
+        </w:numPr>
+        <w:spacing w:before="240" w:line="360" w:lineRule="auto"/>
+        <w:rPr>
+          <w:rFonts w:eastAsia="Calibri"/>
+          <w:lang w:val="en-US"/>
+        </w:rPr>
+      </w:pPr>
       <w:r>
         <w:rPr>
           <w:rFonts w:eastAsia="Calibri"/>
@@ -1695,7 +1737,37 @@
           <w:bCs/>
           <w:lang w:val="en-US"/>
         </w:rPr>
-        <w:t xml:space="preserve"> – Where to go from here (10 minutes)</w:t>
+        <w:t>Exercises:</w:t>
+      </w:r>
+      <w:r>
+        <w:rPr>
+          <w:rFonts w:eastAsia="Calibri"/>
+          <w:lang w:val="en-US"/>
+        </w:rPr>
+        <w:t xml:space="preserve"> Writing functions for biological sequences</w:t>
+      </w:r>
+    </w:p>
+    <w:p>
+      <w:pPr>
+        <w:pStyle w:val="ListParagraph"/>
+        <w:numPr>
+          <w:ilvl w:val="0"/>
+          <w:numId w:val="2"/>
+        </w:numPr>
+        <w:spacing w:before="240" w:line="360" w:lineRule="auto"/>
+        <w:rPr>
+          <w:rFonts w:eastAsia="Calibri"/>
+          <w:lang w:val="en-US"/>
+        </w:rPr>
+      </w:pPr>
+      <w:r>
+        <w:rPr>
+          <w:rFonts w:eastAsia="Calibri"/>
+          <w:b/>
+          <w:bCs/>
+          <w:lang w:val="en-US"/>
+        </w:rPr>
+        <w:t>Module 5 – Where to go from here (10 minutes)</w:t>
       </w:r>
     </w:p>
     <w:p>
@@ -3500,6 +3572,36 @@
     </w:lvlOverride>
   </w:num>
   <w:num w:numId="27" w16cid:durableId="1277325847">
+    <w:abstractNumId w:val="1"/>
+    <w:lvlOverride w:ilvl="0">
+      <w:startOverride w:val="1"/>
+    </w:lvlOverride>
+    <w:lvlOverride w:ilvl="1">
+      <w:startOverride w:val="1"/>
+    </w:lvlOverride>
+    <w:lvlOverride w:ilvl="2">
+      <w:startOverride w:val="1"/>
+    </w:lvlOverride>
+    <w:lvlOverride w:ilvl="3">
+      <w:startOverride w:val="1"/>
+    </w:lvlOverride>
+    <w:lvlOverride w:ilvl="4">
+      <w:startOverride w:val="1"/>
+    </w:lvlOverride>
+    <w:lvlOverride w:ilvl="5">
+      <w:startOverride w:val="1"/>
+    </w:lvlOverride>
+    <w:lvlOverride w:ilvl="6">
+      <w:startOverride w:val="1"/>
+    </w:lvlOverride>
+    <w:lvlOverride w:ilvl="7">
+      <w:startOverride w:val="1"/>
+    </w:lvlOverride>
+    <w:lvlOverride w:ilvl="8">
+      <w:startOverride w:val="1"/>
+    </w:lvlOverride>
+  </w:num>
+  <w:num w:numId="28" w16cid:durableId="1151629437">
     <w:abstractNumId w:val="1"/>
     <w:lvlOverride w:ilvl="0">
       <w:startOverride w:val="1"/>

</xml_diff>